<commit_message>
Final Draft - Ready for Submittion
</commit_message>
<xml_diff>
--- a/Testing and Input Validation.docx
+++ b/Testing and Input Validation.docx
@@ -4,20 +4,54 @@
   <w:body>
     <w:p>
       <w:pPr>
+        <w:jc w:val="center"/>
         <w:rPr>
           <w:rStyle w:val="description"/>
+          <w:b/>
+          <w:bCs/>
+          <w:sz w:val="28"/>
+          <w:szCs w:val="28"/>
         </w:rPr>
       </w:pPr>
       <w:r>
         <w:rPr>
           <w:rStyle w:val="description"/>
-        </w:rPr>
-        <w:t xml:space="preserve">To show tested values I shall run through several scenarios rather than have a specific set of values. </w:t>
-      </w:r>
-      <w:r>
+          <w:b/>
+          <w:bCs/>
+          <w:sz w:val="28"/>
+          <w:szCs w:val="28"/>
+        </w:rPr>
+        <w:t>Testing Data/Guide</w:t>
+      </w:r>
+    </w:p>
+    <w:p>
+      <w:pPr>
         <w:rPr>
           <w:rStyle w:val="description"/>
         </w:rPr>
+      </w:pPr>
+      <w:r>
+        <w:rPr>
+          <w:rStyle w:val="description"/>
+        </w:rPr>
+        <w:t>To show tested values</w:t>
+      </w:r>
+      <w:r>
+        <w:rPr>
+          <w:rStyle w:val="description"/>
+        </w:rPr>
+        <w:t>,</w:t>
+      </w:r>
+      <w:r>
+        <w:rPr>
+          <w:rStyle w:val="description"/>
+        </w:rPr>
+        <w:t xml:space="preserve"> I shall run through several scenarios rather than have a specific set of values. </w:t>
+      </w:r>
+      <w:r>
+        <w:rPr>
+          <w:rStyle w:val="description"/>
+        </w:rPr>
         <w:t xml:space="preserve">Most of the fields clear once submitted to show the user they </w:t>
       </w:r>
       <w:r>
@@ -42,6 +76,9 @@
     </w:p>
     <w:p>
       <w:r>
+        <w:rPr>
+          <w:noProof/>
+        </w:rPr>
         <w:drawing>
           <wp:inline distT="0" distB="0" distL="0" distR="0" wp14:anchorId="33014583" wp14:editId="52D48CBA">
             <wp:extent cx="2972215" cy="895475"/>
@@ -86,6 +123,9 @@
     </w:p>
     <w:p>
       <w:r>
+        <w:rPr>
+          <w:noProof/>
+        </w:rPr>
         <w:drawing>
           <wp:inline distT="0" distB="0" distL="0" distR="0" wp14:anchorId="603DEC86" wp14:editId="42A7B6F5">
             <wp:extent cx="2667372" cy="1514686"/>
@@ -125,7 +165,13 @@
     </w:p>
     <w:p>
       <w:r>
-        <w:t>After this the user can enter in whatever order they like before entering the grand total</w:t>
+        <w:t>After this</w:t>
+      </w:r>
+      <w:r>
+        <w:t>,</w:t>
+      </w:r>
+      <w:r>
+        <w:t xml:space="preserve"> the user can enter in whatever order they like before entering the grand total</w:t>
       </w:r>
       <w:r>
         <w:t xml:space="preserve">. </w:t>
@@ -155,10 +201,7 @@
         <w:t xml:space="preserve">If nothing is entered the total remains unaltered. </w:t>
       </w:r>
       <w:r>
-        <w:t>(Tested</w:t>
-      </w:r>
-      <w:r>
-        <w:t>, difficult to screenshot)</w:t>
+        <w:t>(Tested, difficult to screenshot)</w:t>
       </w:r>
     </w:p>
     <w:p>
@@ -176,6 +219,9 @@
     </w:p>
     <w:p>
       <w:r>
+        <w:rPr>
+          <w:noProof/>
+        </w:rPr>
         <w:drawing>
           <wp:inline distT="0" distB="0" distL="0" distR="0" wp14:anchorId="57F33FC8" wp14:editId="741E53CA">
             <wp:extent cx="1785286" cy="1800225"/>
@@ -220,18 +266,16 @@
       <w:r>
         <w:br w:type="page"/>
       </w:r>
-    </w:p>
-    <w:p>
       <w:r>
         <w:lastRenderedPageBreak/>
-        <w:t>the output will be calculated and presented at the top</w:t>
-      </w:r>
-      <w:r>
-        <w:t>, and the field will be cleared</w:t>
-      </w:r>
-    </w:p>
-    <w:p>
-      <w:r>
+        <w:t>the output will be calculated and presented at the top, and the field will be cleared</w:t>
+      </w:r>
+    </w:p>
+    <w:p>
+      <w:r>
+        <w:rPr>
+          <w:noProof/>
+        </w:rPr>
         <w:drawing>
           <wp:inline distT="0" distB="0" distL="0" distR="0" wp14:anchorId="350EB524" wp14:editId="0DA5B898">
             <wp:extent cx="1778181" cy="1800225"/>
@@ -276,6 +320,9 @@
     </w:p>
     <w:p>
       <w:r>
+        <w:rPr>
+          <w:noProof/>
+        </w:rPr>
         <w:drawing>
           <wp:inline distT="0" distB="0" distL="0" distR="0" wp14:anchorId="2605B991" wp14:editId="5979F03C">
             <wp:extent cx="1772831" cy="1866900"/>
@@ -320,6 +367,9 @@
     </w:p>
     <w:p>
       <w:r>
+        <w:rPr>
+          <w:noProof/>
+        </w:rPr>
         <w:drawing>
           <wp:inline distT="0" distB="0" distL="0" distR="0" wp14:anchorId="3F74195D" wp14:editId="63FDD2B5">
             <wp:extent cx="2276793" cy="2553056"/>
@@ -387,11 +437,17 @@
         <w:t>Any non-integer or negative value will be converted to 0 and not included in the total. The other fields will then operate as normal</w:t>
       </w:r>
       <w:r>
-        <w:t xml:space="preserve"> – The total is updated at the top, and the fields are cleared</w:t>
-      </w:r>
-    </w:p>
-    <w:p>
-      <w:r>
+        <w:t xml:space="preserve">. </w:t>
+      </w:r>
+      <w:r>
+        <w:t>The total is updated at the top, and the fields are cleared</w:t>
+      </w:r>
+    </w:p>
+    <w:p>
+      <w:r>
+        <w:rPr>
+          <w:noProof/>
+        </w:rPr>
         <w:drawing>
           <wp:inline distT="0" distB="0" distL="0" distR="0" wp14:anchorId="15A7FEE7" wp14:editId="68EAAE8B">
             <wp:extent cx="1876687" cy="3305636"/>
@@ -429,6 +485,9 @@
         </w:drawing>
       </w:r>
       <w:r>
+        <w:rPr>
+          <w:noProof/>
+        </w:rPr>
         <w:drawing>
           <wp:inline distT="0" distB="0" distL="0" distR="0" wp14:anchorId="3991B012" wp14:editId="251C6980">
             <wp:extent cx="1905266" cy="3124636"/>
@@ -473,6 +532,9 @@
     </w:p>
     <w:p>
       <w:r>
+        <w:rPr>
+          <w:noProof/>
+        </w:rPr>
         <w:drawing>
           <wp:inline distT="0" distB="0" distL="0" distR="0" wp14:anchorId="3A11F28B" wp14:editId="5D929CC1">
             <wp:extent cx="2029108" cy="3305636"/>
@@ -523,6 +585,9 @@
     </w:p>
     <w:p>
       <w:r>
+        <w:rPr>
+          <w:noProof/>
+        </w:rPr>
         <w:drawing>
           <wp:inline distT="0" distB="0" distL="0" distR="0" wp14:anchorId="16495410" wp14:editId="35B228A8">
             <wp:extent cx="2619375" cy="2521018"/>
@@ -567,6 +632,9 @@
     </w:p>
     <w:p>
       <w:r>
+        <w:rPr>
+          <w:noProof/>
+        </w:rPr>
         <w:drawing>
           <wp:inline distT="0" distB="0" distL="0" distR="0" wp14:anchorId="34949040" wp14:editId="2E7B1AE7">
             <wp:extent cx="1738132" cy="1952625"/>
@@ -617,6 +685,9 @@
     </w:p>
     <w:p>
       <w:r>
+        <w:rPr>
+          <w:noProof/>
+        </w:rPr>
         <w:drawing>
           <wp:inline distT="0" distB="0" distL="0" distR="0" wp14:anchorId="72B49160" wp14:editId="2D5B6997">
             <wp:extent cx="1536879" cy="2438400"/>
@@ -711,6 +782,9 @@
     </w:p>
     <w:p>
       <w:r>
+        <w:rPr>
+          <w:noProof/>
+        </w:rPr>
         <w:drawing>
           <wp:inline distT="0" distB="0" distL="0" distR="0" wp14:anchorId="3273F84E" wp14:editId="38604261">
             <wp:extent cx="4316227" cy="3009900"/>
@@ -1439,6 +1513,72 @@
       <w:contextualSpacing/>
     </w:pPr>
   </w:style>
+  <w:style w:type="character" w:styleId="CommentReference">
+    <w:name w:val="annotation reference"/>
+    <w:basedOn w:val="DefaultParagraphFont"/>
+    <w:uiPriority w:val="99"/>
+    <w:semiHidden/>
+    <w:unhideWhenUsed/>
+    <w:rsid w:val="006D530A"/>
+    <w:rPr>
+      <w:sz w:val="16"/>
+      <w:szCs w:val="16"/>
+    </w:rPr>
+  </w:style>
+  <w:style w:type="paragraph" w:styleId="CommentText">
+    <w:name w:val="annotation text"/>
+    <w:basedOn w:val="Normal"/>
+    <w:link w:val="CommentTextChar"/>
+    <w:uiPriority w:val="99"/>
+    <w:unhideWhenUsed/>
+    <w:rsid w:val="006D530A"/>
+    <w:pPr>
+      <w:spacing w:line="240" w:lineRule="auto"/>
+    </w:pPr>
+    <w:rPr>
+      <w:sz w:val="20"/>
+      <w:szCs w:val="20"/>
+    </w:rPr>
+  </w:style>
+  <w:style w:type="character" w:customStyle="1" w:styleId="CommentTextChar">
+    <w:name w:val="Comment Text Char"/>
+    <w:basedOn w:val="DefaultParagraphFont"/>
+    <w:link w:val="CommentText"/>
+    <w:uiPriority w:val="99"/>
+    <w:rsid w:val="006D530A"/>
+    <w:rPr>
+      <w:sz w:val="20"/>
+      <w:szCs w:val="20"/>
+    </w:rPr>
+  </w:style>
+  <w:style w:type="paragraph" w:styleId="CommentSubject">
+    <w:name w:val="annotation subject"/>
+    <w:basedOn w:val="CommentText"/>
+    <w:next w:val="CommentText"/>
+    <w:link w:val="CommentSubjectChar"/>
+    <w:uiPriority w:val="99"/>
+    <w:semiHidden/>
+    <w:unhideWhenUsed/>
+    <w:rsid w:val="006D530A"/>
+    <w:rPr>
+      <w:b/>
+      <w:bCs/>
+    </w:rPr>
+  </w:style>
+  <w:style w:type="character" w:customStyle="1" w:styleId="CommentSubjectChar">
+    <w:name w:val="Comment Subject Char"/>
+    <w:basedOn w:val="CommentTextChar"/>
+    <w:link w:val="CommentSubject"/>
+    <w:uiPriority w:val="99"/>
+    <w:semiHidden/>
+    <w:rsid w:val="006D530A"/>
+    <w:rPr>
+      <w:b/>
+      <w:bCs/>
+      <w:sz w:val="20"/>
+      <w:szCs w:val="20"/>
+    </w:rPr>
+  </w:style>
 </w:styles>
 </file>
 

</xml_diff>